<commit_message>
brought fixes to block schema, get_feno_one, cross_over and report
</commit_message>
<xml_diff>
--- a/Отчет_5_лаба.docx
+++ b/Отчет_5_лаба.docx
@@ -761,10 +761,10 @@
             <v:path o:extrusionok="f" gradientshapeok="t" o:connecttype="rect"/>
             <o:lock v:ext="edit" aspectratio="t"/>
           </v:shapetype>
-          <v:shape id="_x0000_i1025" type="#_x0000_t75" alt="" style="width:10pt;height:11.25pt;mso-width-percent:0;mso-height-percent:0;mso-width-percent:0;mso-height-percent:0" o:ole="">
+          <v:shape id="_x0000_i1025" type="#_x0000_t75" alt="" style="width:9.95pt;height:11.1pt;mso-width-percent:0;mso-height-percent:0;mso-width-percent:0;mso-height-percent:0" o:ole="">
             <v:imagedata r:id="rId6" o:title=""/>
           </v:shape>
-          <o:OLEObject Type="Embed" ProgID="Equation.3" ShapeID="_x0000_i1025" DrawAspect="Content" ObjectID="_1805661890" r:id="rId7"/>
+          <o:OLEObject Type="Embed" ProgID="Equation.3" ShapeID="_x0000_i1025" DrawAspect="Content" ObjectID="_1805715479" r:id="rId7"/>
         </w:object>
       </w:r>
       <w:r>
@@ -784,10 +784,10 @@
           <w:szCs w:val="24"/>
         </w:rPr>
         <w:object w:dxaOrig="1900" w:dyaOrig="360" w14:anchorId="35D474F1">
-          <v:shape id="_x0000_i1026" type="#_x0000_t75" alt="" style="width:95.15pt;height:18.15pt;mso-width-percent:0;mso-height-percent:0;mso-width-percent:0;mso-height-percent:0" o:ole="">
+          <v:shape id="_x0000_i1026" type="#_x0000_t75" alt="" style="width:95.25pt;height:18.3pt;mso-width-percent:0;mso-height-percent:0;mso-width-percent:0;mso-height-percent:0" o:ole="">
             <v:imagedata r:id="rId8" o:title=""/>
           </v:shape>
-          <o:OLEObject Type="Embed" ProgID="Equation.3" ShapeID="_x0000_i1026" DrawAspect="Content" ObjectID="_1805661891" r:id="rId9"/>
+          <o:OLEObject Type="Embed" ProgID="Equation.3" ShapeID="_x0000_i1026" DrawAspect="Content" ObjectID="_1805715480" r:id="rId9"/>
         </w:object>
       </w:r>
       <w:r>
@@ -827,10 +827,10 @@
           <w:szCs w:val="24"/>
         </w:rPr>
         <w:object w:dxaOrig="260" w:dyaOrig="220" w14:anchorId="32970955">
-          <v:shape id="_x0000_i1027" type="#_x0000_t75" alt="" style="width:13.75pt;height:11.25pt;mso-width-percent:0;mso-height-percent:0;mso-width-percent:0;mso-height-percent:0" o:ole="">
+          <v:shape id="_x0000_i1027" type="#_x0000_t75" alt="" style="width:13.85pt;height:11.1pt;mso-width-percent:0;mso-height-percent:0;mso-width-percent:0;mso-height-percent:0" o:ole="">
             <v:imagedata r:id="rId10" o:title=""/>
           </v:shape>
-          <o:OLEObject Type="Embed" ProgID="Equation.3" ShapeID="_x0000_i1027" DrawAspect="Content" ObjectID="_1805661892" r:id="rId11"/>
+          <o:OLEObject Type="Embed" ProgID="Equation.3" ShapeID="_x0000_i1027" DrawAspect="Content" ObjectID="_1805715481" r:id="rId11"/>
         </w:object>
       </w:r>
       <w:r>
@@ -850,10 +850,10 @@
           <w:szCs w:val="24"/>
         </w:rPr>
         <w:object w:dxaOrig="1680" w:dyaOrig="360" w14:anchorId="674DDC2A">
-          <v:shape id="_x0000_i1028" type="#_x0000_t75" alt="" style="width:83.9pt;height:18.15pt;mso-width-percent:0;mso-height-percent:0;mso-width-percent:0;mso-height-percent:0" o:ole="">
+          <v:shape id="_x0000_i1028" type="#_x0000_t75" alt="" style="width:84.2pt;height:18.3pt;mso-width-percent:0;mso-height-percent:0;mso-width-percent:0;mso-height-percent:0" o:ole="">
             <v:imagedata r:id="rId12" o:title=""/>
           </v:shape>
-          <o:OLEObject Type="Embed" ProgID="Equation.3" ShapeID="_x0000_i1028" DrawAspect="Content" ObjectID="_1805661893" r:id="rId13"/>
+          <o:OLEObject Type="Embed" ProgID="Equation.3" ShapeID="_x0000_i1028" DrawAspect="Content" ObjectID="_1805715482" r:id="rId13"/>
         </w:object>
       </w:r>
       <w:r>
@@ -873,10 +873,10 @@
           <w:szCs w:val="24"/>
         </w:rPr>
         <w:object w:dxaOrig="499" w:dyaOrig="360" w14:anchorId="310432BE">
-          <v:shape id="_x0000_i1029" type="#_x0000_t75" alt="" style="width:25.05pt;height:18.15pt;mso-width-percent:0;mso-height-percent:0;mso-width-percent:0;mso-height-percent:0" o:ole="">
+          <v:shape id="_x0000_i1029" type="#_x0000_t75" alt="" style="width:24.9pt;height:18.3pt;mso-width-percent:0;mso-height-percent:0;mso-width-percent:0;mso-height-percent:0" o:ole="">
             <v:imagedata r:id="rId14" o:title=""/>
           </v:shape>
-          <o:OLEObject Type="Embed" ProgID="Equation.3" ShapeID="_x0000_i1029" DrawAspect="Content" ObjectID="_1805661894" r:id="rId15"/>
+          <o:OLEObject Type="Embed" ProgID="Equation.3" ShapeID="_x0000_i1029" DrawAspect="Content" ObjectID="_1805715483" r:id="rId15"/>
         </w:object>
       </w:r>
       <w:r>
@@ -896,10 +896,10 @@
           <w:szCs w:val="24"/>
         </w:rPr>
         <w:object w:dxaOrig="200" w:dyaOrig="360" w14:anchorId="091B63B1">
-          <v:shape id="_x0000_i1030" type="#_x0000_t75" alt="" style="width:10pt;height:18.15pt;mso-width-percent:0;mso-height-percent:0;mso-width-percent:0;mso-height-percent:0" o:ole="">
+          <v:shape id="_x0000_i1030" type="#_x0000_t75" alt="" style="width:9.95pt;height:18.3pt;mso-width-percent:0;mso-height-percent:0;mso-width-percent:0;mso-height-percent:0" o:ole="">
             <v:imagedata r:id="rId16" o:title=""/>
           </v:shape>
-          <o:OLEObject Type="Embed" ProgID="Equation.3" ShapeID="_x0000_i1030" DrawAspect="Content" ObjectID="_1805661895" r:id="rId17"/>
+          <o:OLEObject Type="Embed" ProgID="Equation.3" ShapeID="_x0000_i1030" DrawAspect="Content" ObjectID="_1805715484" r:id="rId17"/>
         </w:object>
       </w:r>
       <w:r>
@@ -919,10 +919,10 @@
           <w:szCs w:val="24"/>
         </w:rPr>
         <w:object w:dxaOrig="1180" w:dyaOrig="340" w14:anchorId="7ACC2768">
-          <v:shape id="_x0000_i1031" type="#_x0000_t75" alt="" style="width:58.25pt;height:17.55pt;mso-width-percent:0;mso-height-percent:0;mso-width-percent:0;mso-height-percent:0" o:ole="">
+          <v:shape id="_x0000_i1031" type="#_x0000_t75" alt="" style="width:58.15pt;height:17.7pt;mso-width-percent:0;mso-height-percent:0;mso-width-percent:0;mso-height-percent:0" o:ole="">
             <v:imagedata r:id="rId18" o:title=""/>
           </v:shape>
-          <o:OLEObject Type="Embed" ProgID="Equation.3" ShapeID="_x0000_i1031" DrawAspect="Content" ObjectID="_1805661896" r:id="rId19"/>
+          <o:OLEObject Type="Embed" ProgID="Equation.3" ShapeID="_x0000_i1031" DrawAspect="Content" ObjectID="_1805715485" r:id="rId19"/>
         </w:object>
       </w:r>
       <w:r>
@@ -942,10 +942,10 @@
           <w:szCs w:val="24"/>
         </w:rPr>
         <w:object w:dxaOrig="1160" w:dyaOrig="380" w14:anchorId="0510C422">
-          <v:shape id="_x0000_i1032" type="#_x0000_t75" alt="" style="width:57.6pt;height:18.8pt;mso-width-percent:0;mso-height-percent:0;mso-width-percent:0;mso-height-percent:0" o:ole="">
+          <v:shape id="_x0000_i1032" type="#_x0000_t75" alt="" style="width:57.6pt;height:18.85pt;mso-width-percent:0;mso-height-percent:0;mso-width-percent:0;mso-height-percent:0" o:ole="">
             <v:imagedata r:id="rId20" o:title=""/>
           </v:shape>
-          <o:OLEObject Type="Embed" ProgID="Equation.3" ShapeID="_x0000_i1032" DrawAspect="Content" ObjectID="_1805661897" r:id="rId21"/>
+          <o:OLEObject Type="Embed" ProgID="Equation.3" ShapeID="_x0000_i1032" DrawAspect="Content" ObjectID="_1805715486" r:id="rId21"/>
         </w:object>
       </w:r>
       <w:r>
@@ -965,10 +965,10 @@
           <w:szCs w:val="24"/>
         </w:rPr>
         <w:object w:dxaOrig="600" w:dyaOrig="360" w14:anchorId="6F410FDC">
-          <v:shape id="_x0000_i1033" type="#_x0000_t75" alt="" style="width:30.05pt;height:18.15pt;mso-width-percent:0;mso-height-percent:0;mso-width-percent:0;mso-height-percent:0" o:ole="">
+          <v:shape id="_x0000_i1033" type="#_x0000_t75" alt="" style="width:29.9pt;height:18.3pt;mso-width-percent:0;mso-height-percent:0;mso-width-percent:0;mso-height-percent:0" o:ole="">
             <v:imagedata r:id="rId22" o:title=""/>
           </v:shape>
-          <o:OLEObject Type="Embed" ProgID="Equation.3" ShapeID="_x0000_i1033" DrawAspect="Content" ObjectID="_1805661898" r:id="rId23"/>
+          <o:OLEObject Type="Embed" ProgID="Equation.3" ShapeID="_x0000_i1033" DrawAspect="Content" ObjectID="_1805715487" r:id="rId23"/>
         </w:object>
       </w:r>
       <w:r>
@@ -988,10 +988,10 @@
           <w:szCs w:val="24"/>
         </w:rPr>
         <w:object w:dxaOrig="240" w:dyaOrig="260" w14:anchorId="2E0A5E03">
-          <v:shape id="_x0000_i1034" type="#_x0000_t75" alt="" style="width:11.9pt;height:13.75pt;mso-width-percent:0;mso-height-percent:0;mso-width-percent:0;mso-height-percent:0" o:ole="">
+          <v:shape id="_x0000_i1034" type="#_x0000_t75" alt="" style="width:11.65pt;height:13.85pt;mso-width-percent:0;mso-height-percent:0;mso-width-percent:0;mso-height-percent:0" o:ole="">
             <v:imagedata r:id="rId24" o:title=""/>
           </v:shape>
-          <o:OLEObject Type="Embed" ProgID="Equation.3" ShapeID="_x0000_i1034" DrawAspect="Content" ObjectID="_1805661899" r:id="rId25"/>
+          <o:OLEObject Type="Embed" ProgID="Equation.3" ShapeID="_x0000_i1034" DrawAspect="Content" ObjectID="_1805715488" r:id="rId25"/>
         </w:object>
       </w:r>
       <w:r>
@@ -1011,10 +1011,10 @@
           <w:szCs w:val="24"/>
         </w:rPr>
         <w:object w:dxaOrig="740" w:dyaOrig="380" w14:anchorId="5EC572ED">
-          <v:shape id="_x0000_i1035" type="#_x0000_t75" alt="" style="width:36.95pt;height:18.8pt;mso-width-percent:0;mso-height-percent:0;mso-width-percent:0;mso-height-percent:0" o:ole="">
+          <v:shape id="_x0000_i1035" type="#_x0000_t75" alt="" style="width:37.1pt;height:18.85pt;mso-width-percent:0;mso-height-percent:0;mso-width-percent:0;mso-height-percent:0" o:ole="">
             <v:imagedata r:id="rId26" o:title=""/>
           </v:shape>
-          <o:OLEObject Type="Embed" ProgID="Equation.3" ShapeID="_x0000_i1035" DrawAspect="Content" ObjectID="_1805661900" r:id="rId27"/>
+          <o:OLEObject Type="Embed" ProgID="Equation.3" ShapeID="_x0000_i1035" DrawAspect="Content" ObjectID="_1805715489" r:id="rId27"/>
         </w:object>
       </w:r>
       <w:r>
@@ -1034,10 +1034,10 @@
           <w:szCs w:val="24"/>
         </w:rPr>
         <w:object w:dxaOrig="220" w:dyaOrig="260" w14:anchorId="57D6E622">
-          <v:shape id="_x0000_i1036" type="#_x0000_t75" alt="" style="width:11.25pt;height:13.75pt;mso-width-percent:0;mso-height-percent:0;mso-width-percent:0;mso-height-percent:0" o:ole="">
+          <v:shape id="_x0000_i1036" type="#_x0000_t75" alt="" style="width:11.1pt;height:13.85pt;mso-width-percent:0;mso-height-percent:0;mso-width-percent:0;mso-height-percent:0" o:ole="">
             <v:imagedata r:id="rId28" o:title=""/>
           </v:shape>
-          <o:OLEObject Type="Embed" ProgID="Equation.3" ShapeID="_x0000_i1036" DrawAspect="Content" ObjectID="_1805661901" r:id="rId29"/>
+          <o:OLEObject Type="Embed" ProgID="Equation.3" ShapeID="_x0000_i1036" DrawAspect="Content" ObjectID="_1805715490" r:id="rId29"/>
         </w:object>
       </w:r>
       <w:r>
@@ -1057,10 +1057,10 @@
           <w:szCs w:val="24"/>
         </w:rPr>
         <w:object w:dxaOrig="200" w:dyaOrig="220" w14:anchorId="6A477FBD">
-          <v:shape id="_x0000_i1037" type="#_x0000_t75" alt="" style="width:10pt;height:11.25pt;mso-width-percent:0;mso-height-percent:0;mso-width-percent:0;mso-height-percent:0" o:ole="">
+          <v:shape id="_x0000_i1037" type="#_x0000_t75" alt="" style="width:9.95pt;height:11.1pt;mso-width-percent:0;mso-height-percent:0;mso-width-percent:0;mso-height-percent:0" o:ole="">
             <v:imagedata r:id="rId30" o:title=""/>
           </v:shape>
-          <o:OLEObject Type="Embed" ProgID="Equation.3" ShapeID="_x0000_i1037" DrawAspect="Content" ObjectID="_1805661902" r:id="rId31"/>
+          <o:OLEObject Type="Embed" ProgID="Equation.3" ShapeID="_x0000_i1037" DrawAspect="Content" ObjectID="_1805715491" r:id="rId31"/>
         </w:object>
       </w:r>
       <w:r>
@@ -1080,10 +1080,10 @@
           <w:szCs w:val="24"/>
         </w:rPr>
         <w:object w:dxaOrig="260" w:dyaOrig="380" w14:anchorId="53FC6A3F">
-          <v:shape id="_x0000_i1038" type="#_x0000_t75" alt="" style="width:13.75pt;height:18.8pt;mso-width-percent:0;mso-height-percent:0;mso-width-percent:0;mso-height-percent:0" o:ole="">
+          <v:shape id="_x0000_i1038" type="#_x0000_t75" alt="" style="width:13.85pt;height:18.85pt;mso-width-percent:0;mso-height-percent:0;mso-width-percent:0;mso-height-percent:0" o:ole="">
             <v:imagedata r:id="rId32" o:title=""/>
           </v:shape>
-          <o:OLEObject Type="Embed" ProgID="Equation.3" ShapeID="_x0000_i1038" DrawAspect="Content" ObjectID="_1805661903" r:id="rId33"/>
+          <o:OLEObject Type="Embed" ProgID="Equation.3" ShapeID="_x0000_i1038" DrawAspect="Content" ObjectID="_1805715492" r:id="rId33"/>
         </w:object>
       </w:r>
       <w:r>
@@ -1103,10 +1103,10 @@
           <w:szCs w:val="24"/>
         </w:rPr>
         <w:object w:dxaOrig="1040" w:dyaOrig="320" w14:anchorId="1584E501">
-          <v:shape id="_x0000_i1039" type="#_x0000_t75" alt="" style="width:52.6pt;height:16.3pt;mso-width-percent:0;mso-height-percent:0;mso-width-percent:0;mso-height-percent:0" o:ole="">
+          <v:shape id="_x0000_i1039" type="#_x0000_t75" alt="" style="width:52.6pt;height:16.05pt;mso-width-percent:0;mso-height-percent:0;mso-width-percent:0;mso-height-percent:0" o:ole="">
             <v:imagedata r:id="rId34" o:title=""/>
           </v:shape>
-          <o:OLEObject Type="Embed" ProgID="Equation.3" ShapeID="_x0000_i1039" DrawAspect="Content" ObjectID="_1805661904" r:id="rId35"/>
+          <o:OLEObject Type="Embed" ProgID="Equation.3" ShapeID="_x0000_i1039" DrawAspect="Content" ObjectID="_1805715493" r:id="rId35"/>
         </w:object>
       </w:r>
       <w:r>
@@ -1146,10 +1146,10 @@
           <w:szCs w:val="24"/>
         </w:rPr>
         <w:object w:dxaOrig="2000" w:dyaOrig="460" w14:anchorId="26522358">
-          <v:shape id="_x0000_i1040" type="#_x0000_t75" alt="" style="width:100.8pt;height:23.15pt;mso-width-percent:0;mso-height-percent:0;mso-width-percent:0;mso-height-percent:0" o:ole="">
+          <v:shape id="_x0000_i1040" type="#_x0000_t75" alt="" style="width:100.8pt;height:23.25pt;mso-width-percent:0;mso-height-percent:0;mso-width-percent:0;mso-height-percent:0" o:ole="">
             <v:imagedata r:id="rId36" o:title=""/>
           </v:shape>
-          <o:OLEObject Type="Embed" ProgID="Equation.3" ShapeID="_x0000_i1040" DrawAspect="Content" ObjectID="_1805661905" r:id="rId37"/>
+          <o:OLEObject Type="Embed" ProgID="Equation.3" ShapeID="_x0000_i1040" DrawAspect="Content" ObjectID="_1805715494" r:id="rId37"/>
         </w:object>
       </w:r>
       <w:r>
@@ -1169,10 +1169,10 @@
           <w:szCs w:val="24"/>
         </w:rPr>
         <w:object w:dxaOrig="1300" w:dyaOrig="600" w14:anchorId="3822A17D">
-          <v:shape id="_x0000_i1041" type="#_x0000_t75" alt="" style="width:65.1pt;height:30.05pt;mso-width-percent:0;mso-height-percent:0;mso-width-percent:0;mso-height-percent:0" o:ole="">
+          <v:shape id="_x0000_i1041" type="#_x0000_t75" alt="" style="width:65.35pt;height:29.9pt;mso-width-percent:0;mso-height-percent:0;mso-width-percent:0;mso-height-percent:0" o:ole="">
             <v:imagedata r:id="rId38" o:title=""/>
           </v:shape>
-          <o:OLEObject Type="Embed" ProgID="Equation.3" ShapeID="_x0000_i1041" DrawAspect="Content" ObjectID="_1805661906" r:id="rId39"/>
+          <o:OLEObject Type="Embed" ProgID="Equation.3" ShapeID="_x0000_i1041" DrawAspect="Content" ObjectID="_1805715495" r:id="rId39"/>
         </w:object>
       </w:r>
       <w:r>
@@ -1192,10 +1192,10 @@
           <w:szCs w:val="24"/>
         </w:rPr>
         <w:object w:dxaOrig="300" w:dyaOrig="380" w14:anchorId="239A0CEE">
-          <v:shape id="_x0000_i1042" type="#_x0000_t75" alt="" style="width:15.05pt;height:18.8pt;mso-width-percent:0;mso-height-percent:0;mso-width-percent:0;mso-height-percent:0" o:ole="">
+          <v:shape id="_x0000_i1042" type="#_x0000_t75" alt="" style="width:14.95pt;height:18.85pt;mso-width-percent:0;mso-height-percent:0;mso-width-percent:0;mso-height-percent:0" o:ole="">
             <v:imagedata r:id="rId40" o:title=""/>
           </v:shape>
-          <o:OLEObject Type="Embed" ProgID="Equation.3" ShapeID="_x0000_i1042" DrawAspect="Content" ObjectID="_1805661907" r:id="rId41"/>
+          <o:OLEObject Type="Embed" ProgID="Equation.3" ShapeID="_x0000_i1042" DrawAspect="Content" ObjectID="_1805715496" r:id="rId41"/>
         </w:object>
       </w:r>
       <w:r>
@@ -1430,10 +1430,10 @@
           <w:lang w:val="en-US"/>
         </w:rPr>
         <w:object w:dxaOrig="260" w:dyaOrig="260" w14:anchorId="67EEDC1A">
-          <v:shape id="_x0000_i1043" type="#_x0000_t75" alt="" style="width:16.3pt;height:13.75pt;mso-width-percent:0;mso-height-percent:0;mso-width-percent:0;mso-height-percent:0" o:ole="">
+          <v:shape id="_x0000_i1043" type="#_x0000_t75" alt="" style="width:16.05pt;height:13.85pt;mso-width-percent:0;mso-height-percent:0;mso-width-percent:0;mso-height-percent:0" o:ole="">
             <v:imagedata r:id="rId42" o:title=""/>
           </v:shape>
-          <o:OLEObject Type="Embed" ProgID="Equation.3" ShapeID="_x0000_i1043" DrawAspect="Content" ObjectID="_1805661908" r:id="rId43"/>
+          <o:OLEObject Type="Embed" ProgID="Equation.3" ShapeID="_x0000_i1043" DrawAspect="Content" ObjectID="_1805715497" r:id="rId43"/>
         </w:object>
       </w:r>
       <w:r>
@@ -1539,10 +1539,10 @@
           <w:szCs w:val="24"/>
         </w:rPr>
         <w:object w:dxaOrig="460" w:dyaOrig="360" w14:anchorId="517EC2E3">
-          <v:shape id="_x0000_i1044" type="#_x0000_t75" alt="" style="width:23.15pt;height:18.15pt;mso-width-percent:0;mso-height-percent:0;mso-width-percent:0;mso-height-percent:0" o:ole="">
+          <v:shape id="_x0000_i1044" type="#_x0000_t75" alt="" style="width:23.25pt;height:18.3pt;mso-width-percent:0;mso-height-percent:0;mso-width-percent:0;mso-height-percent:0" o:ole="">
             <v:imagedata r:id="rId44" o:title=""/>
           </v:shape>
-          <o:OLEObject Type="Embed" ProgID="Equation.3" ShapeID="_x0000_i1044" DrawAspect="Content" ObjectID="_1805661909" r:id="rId45"/>
+          <o:OLEObject Type="Embed" ProgID="Equation.3" ShapeID="_x0000_i1044" DrawAspect="Content" ObjectID="_1805715498" r:id="rId45"/>
         </w:object>
       </w:r>
       <w:r>
@@ -1574,10 +1574,10 @@
           <w:szCs w:val="24"/>
         </w:rPr>
         <w:object w:dxaOrig="460" w:dyaOrig="340" w14:anchorId="07075875">
-          <v:shape id="_x0000_i1045" type="#_x0000_t75" alt="" style="width:23.15pt;height:17.55pt;mso-width-percent:0;mso-height-percent:0;mso-width-percent:0;mso-height-percent:0" o:ole="">
+          <v:shape id="_x0000_i1045" type="#_x0000_t75" alt="" style="width:23.25pt;height:17.7pt;mso-width-percent:0;mso-height-percent:0;mso-width-percent:0;mso-height-percent:0" o:ole="">
             <v:imagedata r:id="rId46" o:title=""/>
           </v:shape>
-          <o:OLEObject Type="Embed" ProgID="Equation.3" ShapeID="_x0000_i1045" DrawAspect="Content" ObjectID="_1805661910" r:id="rId47"/>
+          <o:OLEObject Type="Embed" ProgID="Equation.3" ShapeID="_x0000_i1045" DrawAspect="Content" ObjectID="_1805715499" r:id="rId47"/>
         </w:object>
       </w:r>
       <w:r>
@@ -1609,10 +1609,10 @@
           <w:szCs w:val="24"/>
         </w:rPr>
         <w:object w:dxaOrig="2140" w:dyaOrig="380" w14:anchorId="3FD939C0">
-          <v:shape id="_x0000_i1046" type="#_x0000_t75" alt="" style="width:107.05pt;height:18.8pt;mso-width-percent:0;mso-height-percent:0;mso-width-percent:0;mso-height-percent:0" o:ole="">
+          <v:shape id="_x0000_i1046" type="#_x0000_t75" alt="" style="width:106.9pt;height:18.85pt;mso-width-percent:0;mso-height-percent:0;mso-width-percent:0;mso-height-percent:0" o:ole="">
             <v:imagedata r:id="rId48" o:title=""/>
           </v:shape>
-          <o:OLEObject Type="Embed" ProgID="Equation.3" ShapeID="_x0000_i1046" DrawAspect="Content" ObjectID="_1805661911" r:id="rId49"/>
+          <o:OLEObject Type="Embed" ProgID="Equation.3" ShapeID="_x0000_i1046" DrawAspect="Content" ObjectID="_1805715500" r:id="rId49"/>
         </w:object>
       </w:r>
       <w:r>
@@ -1644,10 +1644,10 @@
           <w:szCs w:val="24"/>
         </w:rPr>
         <w:object w:dxaOrig="3540" w:dyaOrig="380" w14:anchorId="0B894BE7">
-          <v:shape id="_x0000_i1047" type="#_x0000_t75" alt="" style="width:177.2pt;height:18.8pt;mso-width-percent:0;mso-height-percent:0;mso-width-percent:0;mso-height-percent:0" o:ole="">
+          <v:shape id="_x0000_i1047" type="#_x0000_t75" alt="" style="width:177.25pt;height:18.85pt;mso-width-percent:0;mso-height-percent:0;mso-width-percent:0;mso-height-percent:0" o:ole="">
             <v:imagedata r:id="rId50" o:title=""/>
           </v:shape>
-          <o:OLEObject Type="Embed" ProgID="Equation.3" ShapeID="_x0000_i1047" DrawAspect="Content" ObjectID="_1805661912" r:id="rId51"/>
+          <o:OLEObject Type="Embed" ProgID="Equation.3" ShapeID="_x0000_i1047" DrawAspect="Content" ObjectID="_1805715501" r:id="rId51"/>
         </w:object>
       </w:r>
       <w:r>
@@ -1679,10 +1679,10 @@
           <w:szCs w:val="24"/>
         </w:rPr>
         <w:object w:dxaOrig="499" w:dyaOrig="360" w14:anchorId="2D318588">
-          <v:shape id="_x0000_i1048" type="#_x0000_t75" alt="" style="width:25.05pt;height:18.15pt;mso-width-percent:0;mso-height-percent:0;mso-width-percent:0;mso-height-percent:0" o:ole="">
+          <v:shape id="_x0000_i1048" type="#_x0000_t75" alt="" style="width:24.9pt;height:18.3pt;mso-width-percent:0;mso-height-percent:0;mso-width-percent:0;mso-height-percent:0" o:ole="">
             <v:imagedata r:id="rId52" o:title=""/>
           </v:shape>
-          <o:OLEObject Type="Embed" ProgID="Equation.3" ShapeID="_x0000_i1048" DrawAspect="Content" ObjectID="_1805661913" r:id="rId53"/>
+          <o:OLEObject Type="Embed" ProgID="Equation.3" ShapeID="_x0000_i1048" DrawAspect="Content" ObjectID="_1805715502" r:id="rId53"/>
         </w:object>
       </w:r>
       <w:r>
@@ -1714,10 +1714,10 @@
           <w:szCs w:val="24"/>
         </w:rPr>
         <w:object w:dxaOrig="2079" w:dyaOrig="360" w14:anchorId="5FDC771D">
-          <v:shape id="_x0000_i1049" type="#_x0000_t75" alt="" style="width:103.3pt;height:18.15pt;mso-width-percent:0;mso-height-percent:0;mso-width-percent:0;mso-height-percent:0" o:ole="">
+          <v:shape id="_x0000_i1049" type="#_x0000_t75" alt="" style="width:103.55pt;height:18.3pt;mso-width-percent:0;mso-height-percent:0;mso-width-percent:0;mso-height-percent:0" o:ole="">
             <v:imagedata r:id="rId54" o:title=""/>
           </v:shape>
-          <o:OLEObject Type="Embed" ProgID="Equation.3" ShapeID="_x0000_i1049" DrawAspect="Content" ObjectID="_1805661914" r:id="rId55"/>
+          <o:OLEObject Type="Embed" ProgID="Equation.3" ShapeID="_x0000_i1049" DrawAspect="Content" ObjectID="_1805715503" r:id="rId55"/>
         </w:object>
       </w:r>
       <w:r>
@@ -1749,10 +1749,10 @@
           <w:szCs w:val="24"/>
         </w:rPr>
         <w:object w:dxaOrig="420" w:dyaOrig="360" w14:anchorId="27D28308">
-          <v:shape id="_x0000_i1050" type="#_x0000_t75" alt="" style="width:21.3pt;height:18.15pt;mso-width-percent:0;mso-height-percent:0;mso-width-percent:0;mso-height-percent:0" o:ole="">
+          <v:shape id="_x0000_i1050" type="#_x0000_t75" alt="" style="width:21.05pt;height:18.3pt;mso-width-percent:0;mso-height-percent:0;mso-width-percent:0;mso-height-percent:0" o:ole="">
             <v:imagedata r:id="rId56" o:title=""/>
           </v:shape>
-          <o:OLEObject Type="Embed" ProgID="Equation.3" ShapeID="_x0000_i1050" DrawAspect="Content" ObjectID="_1805661915" r:id="rId57"/>
+          <o:OLEObject Type="Embed" ProgID="Equation.3" ShapeID="_x0000_i1050" DrawAspect="Content" ObjectID="_1805715504" r:id="rId57"/>
         </w:object>
       </w:r>
       <w:r>
@@ -1784,10 +1784,10 @@
           <w:szCs w:val="24"/>
         </w:rPr>
         <w:object w:dxaOrig="1260" w:dyaOrig="360" w14:anchorId="51F9882C">
-          <v:shape id="_x0000_i1051" type="#_x0000_t75" alt="" style="width:63.85pt;height:18.15pt;mso-width-percent:0;mso-height-percent:0;mso-width-percent:0;mso-height-percent:0" o:ole="">
+          <v:shape id="_x0000_i1051" type="#_x0000_t75" alt="" style="width:63.7pt;height:18.3pt;mso-width-percent:0;mso-height-percent:0;mso-width-percent:0;mso-height-percent:0" o:ole="">
             <v:imagedata r:id="rId58" o:title=""/>
           </v:shape>
-          <o:OLEObject Type="Embed" ProgID="Equation.3" ShapeID="_x0000_i1051" DrawAspect="Content" ObjectID="_1805661916" r:id="rId59"/>
+          <o:OLEObject Type="Embed" ProgID="Equation.3" ShapeID="_x0000_i1051" DrawAspect="Content" ObjectID="_1805715505" r:id="rId59"/>
         </w:object>
       </w:r>
       <w:r>
@@ -1847,10 +1847,10 @@
           <w:szCs w:val="24"/>
         </w:rPr>
         <w:object w:dxaOrig="380" w:dyaOrig="360" w14:anchorId="6CE9D7A6">
-          <v:shape id="_x0000_i1052" type="#_x0000_t75" alt="" style="width:18.8pt;height:18.15pt;mso-width-percent:0;mso-height-percent:0;mso-width-percent:0;mso-height-percent:0" o:ole="">
+          <v:shape id="_x0000_i1052" type="#_x0000_t75" alt="" style="width:18.85pt;height:18.3pt;mso-width-percent:0;mso-height-percent:0;mso-width-percent:0;mso-height-percent:0" o:ole="">
             <v:imagedata r:id="rId60" o:title=""/>
           </v:shape>
-          <o:OLEObject Type="Embed" ProgID="Equation.3" ShapeID="_x0000_i1052" DrawAspect="Content" ObjectID="_1805661917" r:id="rId61"/>
+          <o:OLEObject Type="Embed" ProgID="Equation.3" ShapeID="_x0000_i1052" DrawAspect="Content" ObjectID="_1805715506" r:id="rId61"/>
         </w:object>
       </w:r>
       <w:r>
@@ -1870,10 +1870,10 @@
           <w:szCs w:val="24"/>
         </w:rPr>
         <w:object w:dxaOrig="920" w:dyaOrig="360" w14:anchorId="6202E913">
-          <v:shape id="_x0000_i1053" type="#_x0000_t75" alt="" style="width:45.7pt;height:18.15pt;mso-width-percent:0;mso-height-percent:0;mso-width-percent:0;mso-height-percent:0" o:ole="">
+          <v:shape id="_x0000_i1053" type="#_x0000_t75" alt="" style="width:45.4pt;height:18.3pt;mso-width-percent:0;mso-height-percent:0;mso-width-percent:0;mso-height-percent:0" o:ole="">
             <v:imagedata r:id="rId62" o:title=""/>
           </v:shape>
-          <o:OLEObject Type="Embed" ProgID="Equation.3" ShapeID="_x0000_i1053" DrawAspect="Content" ObjectID="_1805661918" r:id="rId63"/>
+          <o:OLEObject Type="Embed" ProgID="Equation.3" ShapeID="_x0000_i1053" DrawAspect="Content" ObjectID="_1805715507" r:id="rId63"/>
         </w:object>
       </w:r>
       <w:r>
@@ -1914,10 +1914,10 @@
           <w:lang w:val="en-US"/>
         </w:rPr>
         <w:object w:dxaOrig="520" w:dyaOrig="320" w14:anchorId="24B45BCA">
-          <v:shape id="_x0000_i1054" type="#_x0000_t75" alt="" style="width:26.3pt;height:16.3pt;mso-width-percent:0;mso-height-percent:0;mso-width-percent:0;mso-height-percent:0" o:ole="">
+          <v:shape id="_x0000_i1054" type="#_x0000_t75" alt="" style="width:26.6pt;height:16.05pt;mso-width-percent:0;mso-height-percent:0;mso-width-percent:0;mso-height-percent:0" o:ole="">
             <v:imagedata r:id="rId64" o:title=""/>
           </v:shape>
-          <o:OLEObject Type="Embed" ProgID="Equation.3" ShapeID="_x0000_i1054" DrawAspect="Content" ObjectID="_1805661919" r:id="rId65"/>
+          <o:OLEObject Type="Embed" ProgID="Equation.3" ShapeID="_x0000_i1054" DrawAspect="Content" ObjectID="_1805715508" r:id="rId65"/>
         </w:object>
       </w:r>
       <w:r>
@@ -1937,10 +1937,10 @@
           <w:szCs w:val="24"/>
         </w:rPr>
         <w:object w:dxaOrig="200" w:dyaOrig="300" w14:anchorId="36321EB6">
-          <v:shape id="_x0000_i1055" type="#_x0000_t75" alt="" style="width:10pt;height:15.05pt;mso-width-percent:0;mso-height-percent:0;mso-width-percent:0;mso-height-percent:0" o:ole="">
+          <v:shape id="_x0000_i1055" type="#_x0000_t75" alt="" style="width:9.95pt;height:14.95pt;mso-width-percent:0;mso-height-percent:0;mso-width-percent:0;mso-height-percent:0" o:ole="">
             <v:imagedata r:id="rId66" o:title=""/>
           </v:shape>
-          <o:OLEObject Type="Embed" ProgID="Equation.3" ShapeID="_x0000_i1055" DrawAspect="Content" ObjectID="_1805661920" r:id="rId67"/>
+          <o:OLEObject Type="Embed" ProgID="Equation.3" ShapeID="_x0000_i1055" DrawAspect="Content" ObjectID="_1805715509" r:id="rId67"/>
         </w:object>
       </w:r>
       <w:r>
@@ -1960,10 +1960,10 @@
           <w:szCs w:val="24"/>
         </w:rPr>
         <w:object w:dxaOrig="380" w:dyaOrig="360" w14:anchorId="3BD10D26">
-          <v:shape id="_x0000_i1056" type="#_x0000_t75" alt="" style="width:18.8pt;height:18.15pt;mso-width-percent:0;mso-height-percent:0;mso-width-percent:0;mso-height-percent:0" o:ole="">
+          <v:shape id="_x0000_i1056" type="#_x0000_t75" alt="" style="width:18.85pt;height:18.3pt;mso-width-percent:0;mso-height-percent:0;mso-width-percent:0;mso-height-percent:0" o:ole="">
             <v:imagedata r:id="rId68" o:title=""/>
           </v:shape>
-          <o:OLEObject Type="Embed" ProgID="Equation.3" ShapeID="_x0000_i1056" DrawAspect="Content" ObjectID="_1805661921" r:id="rId69"/>
+          <o:OLEObject Type="Embed" ProgID="Equation.3" ShapeID="_x0000_i1056" DrawAspect="Content" ObjectID="_1805715510" r:id="rId69"/>
         </w:object>
       </w:r>
       <w:r>
@@ -1992,6 +1992,7 @@
           <w:sz w:val="24"/>
           <w:szCs w:val="24"/>
         </w:rPr>
+        <w:lastRenderedPageBreak/>
         <w:t xml:space="preserve">Ш.2.3 Выполняется оператор кроссовера с заданной вероятностью </w:t>
       </w:r>
       <w:r>
@@ -2003,10 +2004,10 @@
           <w:szCs w:val="24"/>
         </w:rPr>
         <w:object w:dxaOrig="499" w:dyaOrig="360" w14:anchorId="5DF24D42">
-          <v:shape id="_x0000_i1057" type="#_x0000_t75" alt="" style="width:25.05pt;height:18.15pt;mso-width-percent:0;mso-height-percent:0;mso-width-percent:0;mso-height-percent:0" o:ole="">
+          <v:shape id="_x0000_i1057" type="#_x0000_t75" alt="" style="width:24.9pt;height:18.3pt;mso-width-percent:0;mso-height-percent:0;mso-width-percent:0;mso-height-percent:0" o:ole="">
             <v:imagedata r:id="rId52" o:title=""/>
           </v:shape>
-          <o:OLEObject Type="Embed" ProgID="Equation.3" ShapeID="_x0000_i1057" DrawAspect="Content" ObjectID="_1805661922" r:id="rId70"/>
+          <o:OLEObject Type="Embed" ProgID="Equation.3" ShapeID="_x0000_i1057" DrawAspect="Content" ObjectID="_1805715511" r:id="rId70"/>
         </w:object>
       </w:r>
       <w:r>
@@ -2026,10 +2027,10 @@
           <w:szCs w:val="24"/>
         </w:rPr>
         <w:object w:dxaOrig="180" w:dyaOrig="200" w14:anchorId="338AD0BE">
-          <v:shape id="_x0000_i1058" type="#_x0000_t75" alt="" style="width:8.15pt;height:10pt;mso-width-percent:0;mso-height-percent:0;mso-width-percent:0;mso-height-percent:0" o:ole="">
+          <v:shape id="_x0000_i1058" type="#_x0000_t75" alt="" style="width:8.3pt;height:9.95pt;mso-width-percent:0;mso-height-percent:0;mso-width-percent:0;mso-height-percent:0" o:ole="">
             <v:imagedata r:id="rId71" o:title=""/>
           </v:shape>
-          <o:OLEObject Type="Embed" ProgID="Equation.3" ShapeID="_x0000_i1058" DrawAspect="Content" ObjectID="_1805661923" r:id="rId72"/>
+          <o:OLEObject Type="Embed" ProgID="Equation.3" ShapeID="_x0000_i1058" DrawAspect="Content" ObjectID="_1805715512" r:id="rId72"/>
         </w:object>
       </w:r>
       <w:r>
@@ -2067,10 +2068,10 @@
           <w:szCs w:val="24"/>
         </w:rPr>
         <w:object w:dxaOrig="859" w:dyaOrig="360" w14:anchorId="6F76D4D9">
-          <v:shape id="_x0000_i1059" type="#_x0000_t75" alt="" style="width:42.55pt;height:18.15pt;mso-width-percent:0;mso-height-percent:0;mso-width-percent:0;mso-height-percent:0" o:ole="">
+          <v:shape id="_x0000_i1059" type="#_x0000_t75" alt="" style="width:42.65pt;height:18.3pt;mso-width-percent:0;mso-height-percent:0;mso-width-percent:0;mso-height-percent:0" o:ole="">
             <v:imagedata r:id="rId73" o:title=""/>
           </v:shape>
-          <o:OLEObject Type="Embed" ProgID="Equation.3" ShapeID="_x0000_i1059" DrawAspect="Content" ObjectID="_1805661924" r:id="rId74"/>
+          <o:OLEObject Type="Embed" ProgID="Equation.3" ShapeID="_x0000_i1059" DrawAspect="Content" ObjectID="_1805715513" r:id="rId74"/>
         </w:object>
       </w:r>
       <w:r>
@@ -2090,10 +2091,10 @@
           <w:szCs w:val="24"/>
         </w:rPr>
         <w:object w:dxaOrig="3080" w:dyaOrig="360" w14:anchorId="3CD08224">
-          <v:shape id="_x0000_i1060" type="#_x0000_t75" alt="" style="width:153.4pt;height:18.15pt;mso-width-percent:0;mso-height-percent:0;mso-width-percent:0;mso-height-percent:0" o:ole="">
+          <v:shape id="_x0000_i1060" type="#_x0000_t75" alt="" style="width:153.4pt;height:18.3pt;mso-width-percent:0;mso-height-percent:0;mso-width-percent:0;mso-height-percent:0" o:ole="">
             <v:imagedata r:id="rId75" o:title=""/>
           </v:shape>
-          <o:OLEObject Type="Embed" ProgID="Equation.3" ShapeID="_x0000_i1060" DrawAspect="Content" ObjectID="_1805661925" r:id="rId76"/>
+          <o:OLEObject Type="Embed" ProgID="Equation.3" ShapeID="_x0000_i1060" DrawAspect="Content" ObjectID="_1805715514" r:id="rId76"/>
         </w:object>
       </w:r>
       <w:r>
@@ -2113,10 +2114,10 @@
           <w:szCs w:val="24"/>
         </w:rPr>
         <w:object w:dxaOrig="139" w:dyaOrig="279" w14:anchorId="261D7BEB">
-          <v:shape id="_x0000_i1061" type="#_x0000_t75" alt="" style="width:6.9pt;height:13.75pt;mso-width-percent:0;mso-height-percent:0;mso-width-percent:0;mso-height-percent:0" o:ole="">
+          <v:shape id="_x0000_i1061" type="#_x0000_t75" alt="" style="width:6.65pt;height:13.85pt;mso-width-percent:0;mso-height-percent:0;mso-width-percent:0;mso-height-percent:0" o:ole="">
             <v:imagedata r:id="rId77" o:title=""/>
           </v:shape>
-          <o:OLEObject Type="Embed" ProgID="Equation.3" ShapeID="_x0000_i1061" DrawAspect="Content" ObjectID="_1805661926" r:id="rId78"/>
+          <o:OLEObject Type="Embed" ProgID="Equation.3" ShapeID="_x0000_i1061" DrawAspect="Content" ObjectID="_1805715515" r:id="rId78"/>
         </w:object>
       </w:r>
       <w:r>
@@ -2136,10 +2137,10 @@
           <w:szCs w:val="24"/>
         </w:rPr>
         <w:object w:dxaOrig="460" w:dyaOrig="360" w14:anchorId="54279BDE">
-          <v:shape id="_x0000_i1062" type="#_x0000_t75" alt="" style="width:23.15pt;height:18.15pt;mso-width-percent:0;mso-height-percent:0;mso-width-percent:0;mso-height-percent:0" o:ole="">
+          <v:shape id="_x0000_i1062" type="#_x0000_t75" alt="" style="width:23.25pt;height:18.3pt;mso-width-percent:0;mso-height-percent:0;mso-width-percent:0;mso-height-percent:0" o:ole="">
             <v:imagedata r:id="rId79" o:title=""/>
           </v:shape>
-          <o:OLEObject Type="Embed" ProgID="Equation.3" ShapeID="_x0000_i1062" DrawAspect="Content" ObjectID="_1805661927" r:id="rId80"/>
+          <o:OLEObject Type="Embed" ProgID="Equation.3" ShapeID="_x0000_i1062" DrawAspect="Content" ObjectID="_1805715516" r:id="rId80"/>
         </w:object>
       </w:r>
       <w:r>
@@ -2159,10 +2160,10 @@
           <w:szCs w:val="24"/>
         </w:rPr>
         <w:object w:dxaOrig="200" w:dyaOrig="300" w14:anchorId="0E938804">
-          <v:shape id="_x0000_i1063" type="#_x0000_t75" alt="" style="width:10pt;height:15.05pt;mso-width-percent:0;mso-height-percent:0;mso-width-percent:0;mso-height-percent:0" o:ole="">
+          <v:shape id="_x0000_i1063" type="#_x0000_t75" alt="" style="width:9.95pt;height:14.95pt;mso-width-percent:0;mso-height-percent:0;mso-width-percent:0;mso-height-percent:0" o:ole="">
             <v:imagedata r:id="rId66" o:title=""/>
           </v:shape>
-          <o:OLEObject Type="Embed" ProgID="Equation.3" ShapeID="_x0000_i1063" DrawAspect="Content" ObjectID="_1805661928" r:id="rId81"/>
+          <o:OLEObject Type="Embed" ProgID="Equation.3" ShapeID="_x0000_i1063" DrawAspect="Content" ObjectID="_1805715517" r:id="rId81"/>
         </w:object>
       </w:r>
       <w:r>
@@ -2182,10 +2183,10 @@
           <w:szCs w:val="24"/>
         </w:rPr>
         <w:object w:dxaOrig="1680" w:dyaOrig="360" w14:anchorId="4CD5B84D">
-          <v:shape id="_x0000_i1064" type="#_x0000_t75" alt="" style="width:83.9pt;height:18.15pt;mso-width-percent:0;mso-height-percent:0;mso-width-percent:0;mso-height-percent:0" o:ole="">
+          <v:shape id="_x0000_i1064" type="#_x0000_t75" alt="" style="width:84.2pt;height:18.3pt;mso-width-percent:0;mso-height-percent:0;mso-width-percent:0;mso-height-percent:0" o:ole="">
             <v:imagedata r:id="rId82" o:title=""/>
           </v:shape>
-          <o:OLEObject Type="Embed" ProgID="Equation.3" ShapeID="_x0000_i1064" DrawAspect="Content" ObjectID="_1805661929" r:id="rId83"/>
+          <o:OLEObject Type="Embed" ProgID="Equation.3" ShapeID="_x0000_i1064" DrawAspect="Content" ObjectID="_1805715518" r:id="rId83"/>
         </w:object>
       </w:r>
       <w:r>
@@ -2225,10 +2226,10 @@
           <w:szCs w:val="24"/>
         </w:rPr>
         <w:object w:dxaOrig="420" w:dyaOrig="360" w14:anchorId="3E0C3A50">
-          <v:shape id="_x0000_i1065" type="#_x0000_t75" alt="" style="width:21.3pt;height:18.15pt;mso-width-percent:0;mso-height-percent:0;mso-width-percent:0;mso-height-percent:0" o:ole="">
+          <v:shape id="_x0000_i1065" type="#_x0000_t75" alt="" style="width:21.05pt;height:18.3pt;mso-width-percent:0;mso-height-percent:0;mso-width-percent:0;mso-height-percent:0" o:ole="">
             <v:imagedata r:id="rId56" o:title=""/>
           </v:shape>
-          <o:OLEObject Type="Embed" ProgID="Equation.3" ShapeID="_x0000_i1065" DrawAspect="Content" ObjectID="_1805661930" r:id="rId84"/>
+          <o:OLEObject Type="Embed" ProgID="Equation.3" ShapeID="_x0000_i1065" DrawAspect="Content" ObjectID="_1805715519" r:id="rId84"/>
         </w:object>
       </w:r>
       <w:r>
@@ -2248,10 +2249,10 @@
           <w:szCs w:val="24"/>
         </w:rPr>
         <w:object w:dxaOrig="180" w:dyaOrig="200" w14:anchorId="7625EED1">
-          <v:shape id="_x0000_i1066" type="#_x0000_t75" alt="" style="width:8.15pt;height:10pt;mso-width-percent:0;mso-height-percent:0;mso-width-percent:0;mso-height-percent:0" o:ole="">
+          <v:shape id="_x0000_i1066" type="#_x0000_t75" alt="" style="width:8.3pt;height:9.95pt;mso-width-percent:0;mso-height-percent:0;mso-width-percent:0;mso-height-percent:0" o:ole="">
             <v:imagedata r:id="rId71" o:title=""/>
           </v:shape>
-          <o:OLEObject Type="Embed" ProgID="Equation.3" ShapeID="_x0000_i1066" DrawAspect="Content" ObjectID="_1805661931" r:id="rId85"/>
+          <o:OLEObject Type="Embed" ProgID="Equation.3" ShapeID="_x0000_i1066" DrawAspect="Content" ObjectID="_1805715520" r:id="rId85"/>
         </w:object>
       </w:r>
       <w:r>
@@ -2289,10 +2290,10 @@
           <w:szCs w:val="24"/>
         </w:rPr>
         <w:object w:dxaOrig="780" w:dyaOrig="360" w14:anchorId="2847CD60">
-          <v:shape id="_x0000_i1067" type="#_x0000_t75" alt="" style="width:38.8pt;height:18.15pt;mso-width-percent:0;mso-height-percent:0;mso-width-percent:0;mso-height-percent:0" o:ole="">
+          <v:shape id="_x0000_i1067" type="#_x0000_t75" alt="" style="width:38.75pt;height:18.3pt;mso-width-percent:0;mso-height-percent:0;mso-width-percent:0;mso-height-percent:0" o:ole="">
             <v:imagedata r:id="rId86" o:title=""/>
           </v:shape>
-          <o:OLEObject Type="Embed" ProgID="Equation.3" ShapeID="_x0000_i1067" DrawAspect="Content" ObjectID="_1805661932" r:id="rId87"/>
+          <o:OLEObject Type="Embed" ProgID="Equation.3" ShapeID="_x0000_i1067" DrawAspect="Content" ObjectID="_1805715521" r:id="rId87"/>
         </w:object>
       </w:r>
       <w:r>
@@ -2312,10 +2313,10 @@
           <w:szCs w:val="24"/>
         </w:rPr>
         <w:object w:dxaOrig="2400" w:dyaOrig="360" w14:anchorId="659EA2AE">
-          <v:shape id="_x0000_i1068" type="#_x0000_t75" alt="" style="width:120.2pt;height:18.15pt;mso-width-percent:0;mso-height-percent:0;mso-width-percent:0;mso-height-percent:0" o:ole="">
+          <v:shape id="_x0000_i1068" type="#_x0000_t75" alt="" style="width:120.2pt;height:18.3pt;mso-width-percent:0;mso-height-percent:0;mso-width-percent:0;mso-height-percent:0" o:ole="">
             <v:imagedata r:id="rId88" o:title=""/>
           </v:shape>
-          <o:OLEObject Type="Embed" ProgID="Equation.3" ShapeID="_x0000_i1068" DrawAspect="Content" ObjectID="_1805661933" r:id="rId89"/>
+          <o:OLEObject Type="Embed" ProgID="Equation.3" ShapeID="_x0000_i1068" DrawAspect="Content" ObjectID="_1805715522" r:id="rId89"/>
         </w:object>
       </w:r>
       <w:r>
@@ -2355,10 +2356,10 @@
           <w:szCs w:val="24"/>
         </w:rPr>
         <w:object w:dxaOrig="859" w:dyaOrig="320" w14:anchorId="11D3E001">
-          <v:shape id="_x0000_i1069" type="#_x0000_t75" alt="" style="width:42.55pt;height:16.3pt;mso-width-percent:0;mso-height-percent:0;mso-width-percent:0;mso-height-percent:0" o:ole="">
+          <v:shape id="_x0000_i1069" type="#_x0000_t75" alt="" style="width:42.65pt;height:16.05pt;mso-width-percent:0;mso-height-percent:0;mso-width-percent:0;mso-height-percent:0" o:ole="">
             <v:imagedata r:id="rId90" o:title=""/>
           </v:shape>
-          <o:OLEObject Type="Embed" ProgID="Equation.3" ShapeID="_x0000_i1069" DrawAspect="Content" ObjectID="_1805661934" r:id="rId91"/>
+          <o:OLEObject Type="Embed" ProgID="Equation.3" ShapeID="_x0000_i1069" DrawAspect="Content" ObjectID="_1805715523" r:id="rId91"/>
         </w:object>
       </w:r>
       <w:r>
@@ -2378,10 +2379,10 @@
           <w:szCs w:val="24"/>
         </w:rPr>
         <w:object w:dxaOrig="840" w:dyaOrig="360" w14:anchorId="08454455">
-          <v:shape id="_x0000_i1070" type="#_x0000_t75" alt="" style="width:41.95pt;height:18.15pt;mso-width-percent:0;mso-height-percent:0;mso-width-percent:0;mso-height-percent:0" o:ole="">
+          <v:shape id="_x0000_i1070" type="#_x0000_t75" alt="" style="width:42.1pt;height:18.3pt;mso-width-percent:0;mso-height-percent:0;mso-width-percent:0;mso-height-percent:0" o:ole="">
             <v:imagedata r:id="rId92" o:title=""/>
           </v:shape>
-          <o:OLEObject Type="Embed" ProgID="Equation.3" ShapeID="_x0000_i1070" DrawAspect="Content" ObjectID="_1805661935" r:id="rId93"/>
+          <o:OLEObject Type="Embed" ProgID="Equation.3" ShapeID="_x0000_i1070" DrawAspect="Content" ObjectID="_1805715524" r:id="rId93"/>
         </w:object>
       </w:r>
       <w:r>
@@ -2421,10 +2422,10 @@
           <w:szCs w:val="24"/>
         </w:rPr>
         <w:object w:dxaOrig="520" w:dyaOrig="360" w14:anchorId="645B2CAB">
-          <v:shape id="_x0000_i1071" type="#_x0000_t75" alt="" style="width:26.3pt;height:18.15pt;mso-width-percent:0;mso-height-percent:0;mso-width-percent:0;mso-height-percent:0" o:ole="">
+          <v:shape id="_x0000_i1071" type="#_x0000_t75" alt="" style="width:26.6pt;height:18.3pt;mso-width-percent:0;mso-height-percent:0;mso-width-percent:0;mso-height-percent:0" o:ole="">
             <v:imagedata r:id="rId94" o:title=""/>
           </v:shape>
-          <o:OLEObject Type="Embed" ProgID="Equation.3" ShapeID="_x0000_i1071" DrawAspect="Content" ObjectID="_1805661936" r:id="rId95"/>
+          <o:OLEObject Type="Embed" ProgID="Equation.3" ShapeID="_x0000_i1071" DrawAspect="Content" ObjectID="_1805715525" r:id="rId95"/>
         </w:object>
       </w:r>
       <w:r>
@@ -2597,19 +2598,6 @@
           <w:rFonts w:ascii="Times New Roman" w:hAnsi="Times New Roman" w:cs="Times New Roman"/>
         </w:rPr>
         <w:t>диаграмма классов</w:t>
-      </w:r>
-    </w:p>
-    <w:p>
-      <w:pPr>
-        <w:rPr>
-          <w:rFonts w:ascii="Times New Roman" w:hAnsi="Times New Roman" w:cs="Times New Roman"/>
-        </w:rPr>
-      </w:pPr>
-      <w:r>
-        <w:rPr>
-          <w:rFonts w:ascii="Times New Roman" w:hAnsi="Times New Roman" w:cs="Times New Roman"/>
-        </w:rPr>
-        <w:br w:type="page"/>
       </w:r>
     </w:p>
     <w:p>
@@ -3189,88 +3177,22 @@
       <w:r>
         <w:rPr>
           <w:rFonts w:ascii="Times New Roman" w:hAnsi="Times New Roman" w:cs="Times New Roman"/>
+          <w:noProof/>
         </w:rPr>
         <w:lastRenderedPageBreak/>
-        <w:t xml:space="preserve">Главные действующие методы </w:t>
-      </w:r>
-      <w:r>
-        <w:rPr>
-          <w:rFonts w:ascii="Times New Roman" w:hAnsi="Times New Roman" w:cs="Times New Roman"/>
-          <w:lang w:val="en-US"/>
-        </w:rPr>
-        <w:t>cross</w:t>
-      </w:r>
-      <w:r>
-        <w:rPr>
-          <w:rFonts w:ascii="Times New Roman" w:hAnsi="Times New Roman" w:cs="Times New Roman"/>
-        </w:rPr>
-        <w:t>_</w:t>
-      </w:r>
-      <w:r>
-        <w:rPr>
-          <w:rFonts w:ascii="Times New Roman" w:hAnsi="Times New Roman" w:cs="Times New Roman"/>
-          <w:lang w:val="en-US"/>
-        </w:rPr>
-        <w:t>over</w:t>
-      </w:r>
-      <w:r>
-        <w:rPr>
-          <w:rFonts w:ascii="Times New Roman" w:hAnsi="Times New Roman" w:cs="Times New Roman"/>
-        </w:rPr>
-        <w:t xml:space="preserve"> </w:t>
-      </w:r>
-      <w:r>
-        <w:rPr>
-          <w:rFonts w:ascii="Times New Roman" w:hAnsi="Times New Roman" w:cs="Times New Roman"/>
-        </w:rPr>
-        <w:t xml:space="preserve">и </w:t>
-      </w:r>
-      <w:r>
-        <w:rPr>
-          <w:rFonts w:ascii="Times New Roman" w:hAnsi="Times New Roman" w:cs="Times New Roman"/>
-          <w:lang w:val="en-US"/>
-        </w:rPr>
-        <w:t>mutation</w:t>
-      </w:r>
-      <w:r>
-        <w:rPr>
-          <w:rFonts w:ascii="Times New Roman" w:hAnsi="Times New Roman" w:cs="Times New Roman"/>
-        </w:rPr>
-        <w:t xml:space="preserve"> </w:t>
-      </w:r>
-      <w:r>
-        <w:rPr>
-          <w:rFonts w:ascii="Times New Roman" w:hAnsi="Times New Roman" w:cs="Times New Roman"/>
-        </w:rPr>
-        <w:t>представлены на рисунке 4.</w:t>
-      </w:r>
-    </w:p>
-    <w:p>
-      <w:pPr>
-        <w:jc w:val="center"/>
-        <w:rPr>
-          <w:rFonts w:ascii="Times New Roman" w:hAnsi="Times New Roman" w:cs="Times New Roman"/>
-          <w:lang w:val="en-US"/>
-        </w:rPr>
-      </w:pPr>
-      <w:r>
-        <w:rPr>
-          <w:rFonts w:ascii="Times New Roman" w:hAnsi="Times New Roman" w:cs="Times New Roman"/>
-          <w:noProof/>
-        </w:rPr>
         <w:drawing>
-          <wp:anchor distT="0" distB="0" distL="114300" distR="114300" simplePos="0" relativeHeight="251661312" behindDoc="0" locked="0" layoutInCell="1" allowOverlap="1" wp14:anchorId="20A32C51" wp14:editId="0527CA1E">
+          <wp:anchor distT="0" distB="0" distL="114300" distR="114300" simplePos="0" relativeHeight="251661312" behindDoc="0" locked="0" layoutInCell="1" allowOverlap="1" wp14:anchorId="3D364E73" wp14:editId="23B8F500">
             <wp:simplePos x="0" y="0"/>
-            <wp:positionH relativeFrom="column">
-              <wp:posOffset>1242</wp:posOffset>
+            <wp:positionH relativeFrom="margin">
+              <wp:align>right</wp:align>
             </wp:positionH>
             <wp:positionV relativeFrom="paragraph">
-              <wp:posOffset>-1132</wp:posOffset>
+              <wp:posOffset>196948</wp:posOffset>
             </wp:positionV>
-            <wp:extent cx="5940425" cy="6362065"/>
-            <wp:effectExtent l="0" t="0" r="3175" b="635"/>
+            <wp:extent cx="5940425" cy="4864735"/>
+            <wp:effectExtent l="0" t="0" r="3175" b="0"/>
             <wp:wrapTopAndBottom/>
-            <wp:docPr id="5" name="Рисунок 5"/>
+            <wp:docPr id="6" name="Рисунок 6"/>
             <wp:cNvGraphicFramePr>
               <a:graphicFrameLocks xmlns:a="http://schemas.openxmlformats.org/drawingml/2006/main" noChangeAspect="1"/>
             </wp:cNvGraphicFramePr>
@@ -3278,11 +3200,11 @@
               <a:graphicData uri="http://schemas.openxmlformats.org/drawingml/2006/picture">
                 <pic:pic xmlns:pic="http://schemas.openxmlformats.org/drawingml/2006/picture">
                   <pic:nvPicPr>
-                    <pic:cNvPr id="5" name="Рисунок 5"/>
+                    <pic:cNvPr id="6" name="Рисунок 6"/>
                     <pic:cNvPicPr/>
                   </pic:nvPicPr>
                   <pic:blipFill>
-                    <a:blip r:embed="rId99">
+                    <a:blip r:embed="rId99" cstate="print">
                       <a:extLst>
                         <a:ext uri="{28A0092B-C50C-407E-A947-70E740481C1C}">
                           <a14:useLocalDpi xmlns:a14="http://schemas.microsoft.com/office/drawing/2010/main" val="0"/>
@@ -3296,7 +3218,7 @@
                   <pic:spPr>
                     <a:xfrm>
                       <a:off x="0" y="0"/>
-                      <a:ext cx="5940425" cy="6362065"/>
+                      <a:ext cx="5940425" cy="4864735"/>
                     </a:xfrm>
                     <a:prstGeom prst="rect">
                       <a:avLst/>
@@ -3312,6 +3234,71 @@
         <w:rPr>
           <w:rFonts w:ascii="Times New Roman" w:hAnsi="Times New Roman" w:cs="Times New Roman"/>
         </w:rPr>
+        <w:t xml:space="preserve">Главные действующие методы </w:t>
+      </w:r>
+      <w:r>
+        <w:rPr>
+          <w:rFonts w:ascii="Times New Roman" w:hAnsi="Times New Roman" w:cs="Times New Roman"/>
+          <w:lang w:val="en-US"/>
+        </w:rPr>
+        <w:t>cross</w:t>
+      </w:r>
+      <w:r>
+        <w:rPr>
+          <w:rFonts w:ascii="Times New Roman" w:hAnsi="Times New Roman" w:cs="Times New Roman"/>
+        </w:rPr>
+        <w:t>_</w:t>
+      </w:r>
+      <w:r>
+        <w:rPr>
+          <w:rFonts w:ascii="Times New Roman" w:hAnsi="Times New Roman" w:cs="Times New Roman"/>
+          <w:lang w:val="en-US"/>
+        </w:rPr>
+        <w:t>over</w:t>
+      </w:r>
+      <w:r>
+        <w:rPr>
+          <w:rFonts w:ascii="Times New Roman" w:hAnsi="Times New Roman" w:cs="Times New Roman"/>
+        </w:rPr>
+        <w:t xml:space="preserve"> </w:t>
+      </w:r>
+      <w:r>
+        <w:rPr>
+          <w:rFonts w:ascii="Times New Roman" w:hAnsi="Times New Roman" w:cs="Times New Roman"/>
+        </w:rPr>
+        <w:t xml:space="preserve">и </w:t>
+      </w:r>
+      <w:r>
+        <w:rPr>
+          <w:rFonts w:ascii="Times New Roman" w:hAnsi="Times New Roman" w:cs="Times New Roman"/>
+          <w:lang w:val="en-US"/>
+        </w:rPr>
+        <w:t>mutation</w:t>
+      </w:r>
+      <w:r>
+        <w:rPr>
+          <w:rFonts w:ascii="Times New Roman" w:hAnsi="Times New Roman" w:cs="Times New Roman"/>
+        </w:rPr>
+        <w:t xml:space="preserve"> </w:t>
+      </w:r>
+      <w:r>
+        <w:rPr>
+          <w:rFonts w:ascii="Times New Roman" w:hAnsi="Times New Roman" w:cs="Times New Roman"/>
+        </w:rPr>
+        <w:t>представлены на рисунке 4.</w:t>
+      </w:r>
+    </w:p>
+    <w:p>
+      <w:pPr>
+        <w:jc w:val="center"/>
+        <w:rPr>
+          <w:rFonts w:ascii="Times New Roman" w:hAnsi="Times New Roman" w:cs="Times New Roman"/>
+        </w:rPr>
+      </w:pPr>
+      <w:r>
+        <w:rPr>
+          <w:rFonts w:ascii="Times New Roman" w:hAnsi="Times New Roman" w:cs="Times New Roman"/>
+        </w:rPr>
         <w:t xml:space="preserve">Рисунок 4 – Блок-схема методов </w:t>
       </w:r>
       <w:r>
@@ -3358,13 +3345,11 @@
       <w:pPr>
         <w:rPr>
           <w:rFonts w:ascii="Times New Roman" w:hAnsi="Times New Roman" w:cs="Times New Roman"/>
-          <w:lang w:val="en-US"/>
-        </w:rPr>
-      </w:pPr>
-      <w:r>
-        <w:rPr>
-          <w:rFonts w:ascii="Times New Roman" w:hAnsi="Times New Roman" w:cs="Times New Roman"/>
-          <w:lang w:val="en-US"/>
+        </w:rPr>
+      </w:pPr>
+      <w:r>
+        <w:rPr>
+          <w:rFonts w:ascii="Times New Roman" w:hAnsi="Times New Roman" w:cs="Times New Roman"/>
         </w:rPr>
         <w:br w:type="page"/>
       </w:r>
@@ -3389,23 +3374,7 @@
           <w:sz w:val="28"/>
         </w:rPr>
         <w:lastRenderedPageBreak/>
-        <w:t>Список л</w:t>
-      </w:r>
-      <w:r>
-        <w:rPr>
-          <w:rFonts w:ascii="Times New Roman" w:hAnsi="Times New Roman" w:cs="Times New Roman"/>
-          <w:b/>
-          <w:sz w:val="28"/>
-        </w:rPr>
-        <w:t>итератур</w:t>
-      </w:r>
-      <w:r>
-        <w:rPr>
-          <w:rFonts w:ascii="Times New Roman" w:hAnsi="Times New Roman" w:cs="Times New Roman"/>
-          <w:b/>
-          <w:sz w:val="28"/>
-        </w:rPr>
-        <w:t>ы</w:t>
+        <w:t>Список литературы</w:t>
       </w:r>
     </w:p>
     <w:p>
@@ -4040,7 +4009,16 @@
           <w:sz w:val="24"/>
           <w:szCs w:val="24"/>
         </w:rPr>
-        <w:t xml:space="preserve">Листинг </w:t>
+        <w:t>Листинг</w:t>
+      </w:r>
+      <w:r>
+        <w:rPr>
+          <w:rFonts w:ascii="Times New Roman" w:hAnsi="Times New Roman" w:cs="Times New Roman"/>
+          <w:sz w:val="24"/>
+          <w:szCs w:val="24"/>
+          <w:lang w:val="en-US"/>
+        </w:rPr>
+        <w:t xml:space="preserve"> </w:t>
       </w:r>
       <w:r>
         <w:rPr>
@@ -4056,8 +4034,26 @@
           <w:rFonts w:ascii="Times New Roman" w:hAnsi="Times New Roman" w:cs="Times New Roman"/>
           <w:sz w:val="24"/>
           <w:szCs w:val="24"/>
-        </w:rPr>
-        <w:t xml:space="preserve"> – Класс </w:t>
+          <w:lang w:val="en-US"/>
+        </w:rPr>
+        <w:t xml:space="preserve"> – </w:t>
+      </w:r>
+      <w:r>
+        <w:rPr>
+          <w:rFonts w:ascii="Times New Roman" w:hAnsi="Times New Roman" w:cs="Times New Roman"/>
+          <w:sz w:val="24"/>
+          <w:szCs w:val="24"/>
+        </w:rPr>
+        <w:t>Класс</w:t>
+      </w:r>
+      <w:r>
+        <w:rPr>
+          <w:rFonts w:ascii="Times New Roman" w:hAnsi="Times New Roman" w:cs="Times New Roman"/>
+          <w:sz w:val="24"/>
+          <w:szCs w:val="24"/>
+          <w:lang w:val="en-US"/>
+        </w:rPr>
+        <w:t xml:space="preserve"> </w:t>
       </w:r>
       <w:r>
         <w:rPr>
@@ -5661,7 +5657,33 @@
           <w:sz w:val="24"/>
           <w:szCs w:val="24"/>
         </w:rPr>
-        <w:t xml:space="preserve">Листинг 3 – Класс </w:t>
+        <w:t>Листинг</w:t>
+      </w:r>
+      <w:r>
+        <w:rPr>
+          <w:rFonts w:ascii="Times New Roman" w:hAnsi="Times New Roman" w:cs="Times New Roman"/>
+          <w:sz w:val="24"/>
+          <w:szCs w:val="24"/>
+          <w:lang w:val="en-US"/>
+        </w:rPr>
+        <w:t xml:space="preserve"> 3 – </w:t>
+      </w:r>
+      <w:r>
+        <w:rPr>
+          <w:rFonts w:ascii="Times New Roman" w:hAnsi="Times New Roman" w:cs="Times New Roman"/>
+          <w:sz w:val="24"/>
+          <w:szCs w:val="24"/>
+        </w:rPr>
+        <w:t>Класс</w:t>
+      </w:r>
+      <w:r>
+        <w:rPr>
+          <w:rFonts w:ascii="Times New Roman" w:hAnsi="Times New Roman" w:cs="Times New Roman"/>
+          <w:sz w:val="24"/>
+          <w:szCs w:val="24"/>
+          <w:lang w:val="en-US"/>
+        </w:rPr>
+        <w:t xml:space="preserve"> </w:t>
       </w:r>
       <w:proofErr w:type="spellStart"/>
       <w:r>
@@ -6503,6 +6525,7 @@
           <w:rFonts w:ascii="Courier New" w:hAnsi="Courier New" w:cs="Courier New"/>
           <w:sz w:val="20"/>
           <w:szCs w:val="20"/>
+          <w:lang w:val="en-US"/>
         </w:rPr>
       </w:pPr>
       <w:r>
@@ -6519,6 +6542,7 @@
           <w:rFonts w:ascii="Courier New" w:hAnsi="Courier New" w:cs="Courier New"/>
           <w:sz w:val="20"/>
           <w:szCs w:val="20"/>
+          <w:lang w:val="en-US"/>
         </w:rPr>
         <w:t>{</w:t>
       </w:r>
@@ -6532,16 +6556,19 @@
           <w:rFonts w:ascii="Courier New" w:hAnsi="Courier New" w:cs="Courier New"/>
           <w:sz w:val="20"/>
           <w:szCs w:val="20"/>
-        </w:rPr>
-      </w:pPr>
-      <w:r>
-        <w:rPr>
-          <w:rFonts w:ascii="Courier New" w:hAnsi="Courier New" w:cs="Courier New"/>
-          <w:sz w:val="20"/>
-          <w:szCs w:val="20"/>
+          <w:lang w:val="en-US"/>
+        </w:rPr>
+      </w:pPr>
+      <w:r>
+        <w:rPr>
+          <w:rFonts w:ascii="Courier New" w:hAnsi="Courier New" w:cs="Courier New"/>
+          <w:sz w:val="20"/>
+          <w:szCs w:val="20"/>
+          <w:lang w:val="en-US"/>
         </w:rPr>
         <w:t xml:space="preserve">        </w:t>
       </w:r>
+      <w:proofErr w:type="spellStart"/>
       <w:r>
         <w:rPr>
           <w:rFonts w:ascii="Courier New" w:hAnsi="Courier New" w:cs="Courier New"/>
@@ -6556,10 +6583,10 @@
           <w:rFonts w:ascii="Courier New" w:hAnsi="Courier New" w:cs="Courier New"/>
           <w:sz w:val="20"/>
           <w:szCs w:val="20"/>
+          <w:lang w:val="en-US"/>
         </w:rPr>
         <w:t>_</w:t>
       </w:r>
-      <w:proofErr w:type="spellStart"/>
       <w:r>
         <w:rPr>
           <w:rFonts w:ascii="Courier New" w:hAnsi="Courier New" w:cs="Courier New"/>
@@ -6575,9 +6602,11 @@
           <w:rFonts w:ascii="Courier New" w:hAnsi="Courier New" w:cs="Courier New"/>
           <w:sz w:val="20"/>
           <w:szCs w:val="20"/>
+          <w:lang w:val="en-US"/>
         </w:rPr>
         <w:t xml:space="preserve"> = </w:t>
       </w:r>
+      <w:proofErr w:type="spellStart"/>
       <w:r>
         <w:rPr>
           <w:rFonts w:ascii="Courier New" w:hAnsi="Courier New" w:cs="Courier New"/>
@@ -6592,10 +6621,10 @@
           <w:rFonts w:ascii="Courier New" w:hAnsi="Courier New" w:cs="Courier New"/>
           <w:sz w:val="20"/>
           <w:szCs w:val="20"/>
+          <w:lang w:val="en-US"/>
         </w:rPr>
         <w:t>_</w:t>
       </w:r>
-      <w:proofErr w:type="spellStart"/>
       <w:r>
         <w:rPr>
           <w:rFonts w:ascii="Courier New" w:hAnsi="Courier New" w:cs="Courier New"/>
@@ -6611,6 +6640,7 @@
           <w:rFonts w:ascii="Courier New" w:hAnsi="Courier New" w:cs="Courier New"/>
           <w:sz w:val="20"/>
           <w:szCs w:val="20"/>
+          <w:lang w:val="en-US"/>
         </w:rPr>
         <w:t>;</w:t>
       </w:r>
@@ -6632,6 +6662,7 @@
           <w:rFonts w:ascii="Courier New" w:hAnsi="Courier New" w:cs="Courier New"/>
           <w:sz w:val="20"/>
           <w:szCs w:val="20"/>
+          <w:lang w:val="en-US"/>
         </w:rPr>
         <w:t xml:space="preserve">        </w:t>
       </w:r>
@@ -6653,7 +6684,27 @@
           <w:szCs w:val="20"/>
           <w:lang w:val="en-US"/>
         </w:rPr>
-        <w:t xml:space="preserve"> = n_lim;</w:t>
+        <w:t xml:space="preserve"> = </w:t>
+      </w:r>
+      <w:proofErr w:type="spellStart"/>
+      <w:r>
+        <w:rPr>
+          <w:rFonts w:ascii="Courier New" w:hAnsi="Courier New" w:cs="Courier New"/>
+          <w:sz w:val="20"/>
+          <w:szCs w:val="20"/>
+          <w:lang w:val="en-US"/>
+        </w:rPr>
+        <w:t>n_lim</w:t>
+      </w:r>
+      <w:proofErr w:type="spellEnd"/>
+      <w:r>
+        <w:rPr>
+          <w:rFonts w:ascii="Courier New" w:hAnsi="Courier New" w:cs="Courier New"/>
+          <w:sz w:val="20"/>
+          <w:szCs w:val="20"/>
+          <w:lang w:val="en-US"/>
+        </w:rPr>
+        <w:t>;</w:t>
       </w:r>
     </w:p>
     <w:p>
@@ -12817,6 +12868,7 @@
           <w:rFonts w:ascii="Courier New" w:hAnsi="Courier New" w:cs="Courier New"/>
           <w:sz w:val="20"/>
           <w:szCs w:val="20"/>
+          <w:lang w:val="en-US"/>
         </w:rPr>
       </w:pPr>
       <w:r>
@@ -12833,6 +12885,7 @@
           <w:rFonts w:ascii="Courier New" w:hAnsi="Courier New" w:cs="Courier New"/>
           <w:sz w:val="20"/>
           <w:szCs w:val="20"/>
+          <w:lang w:val="en-US"/>
         </w:rPr>
         <w:t>{</w:t>
       </w:r>
@@ -12846,16 +12899,19 @@
           <w:rFonts w:ascii="Courier New" w:hAnsi="Courier New" w:cs="Courier New"/>
           <w:sz w:val="20"/>
           <w:szCs w:val="20"/>
-        </w:rPr>
-      </w:pPr>
-      <w:r>
-        <w:rPr>
-          <w:rFonts w:ascii="Courier New" w:hAnsi="Courier New" w:cs="Courier New"/>
-          <w:sz w:val="20"/>
-          <w:szCs w:val="20"/>
+          <w:lang w:val="en-US"/>
+        </w:rPr>
+      </w:pPr>
+      <w:r>
+        <w:rPr>
+          <w:rFonts w:ascii="Courier New" w:hAnsi="Courier New" w:cs="Courier New"/>
+          <w:sz w:val="20"/>
+          <w:szCs w:val="20"/>
+          <w:lang w:val="en-US"/>
         </w:rPr>
         <w:t xml:space="preserve">            </w:t>
       </w:r>
+      <w:proofErr w:type="spellStart"/>
       <w:r>
         <w:rPr>
           <w:rFonts w:ascii="Courier New" w:hAnsi="Courier New" w:cs="Courier New"/>
@@ -12870,6 +12926,7 @@
           <w:rFonts w:ascii="Courier New" w:hAnsi="Courier New" w:cs="Courier New"/>
           <w:sz w:val="20"/>
           <w:szCs w:val="20"/>
+          <w:lang w:val="en-US"/>
         </w:rPr>
         <w:t>.</w:t>
       </w:r>
@@ -12882,32 +12939,52 @@
         </w:rPr>
         <w:t>WriteLine</w:t>
       </w:r>
-      <w:r>
-        <w:rPr>
-          <w:rFonts w:ascii="Courier New" w:hAnsi="Courier New" w:cs="Courier New"/>
-          <w:sz w:val="20"/>
-          <w:szCs w:val="20"/>
-        </w:rPr>
-        <w:t>("Родитель 1");</w:t>
-      </w:r>
-    </w:p>
-    <w:p>
-      <w:pPr>
-        <w:pStyle w:val="a3"/>
-        <w:spacing w:line="240" w:lineRule="auto"/>
-        <w:ind w:left="567"/>
-        <w:rPr>
-          <w:rFonts w:ascii="Courier New" w:hAnsi="Courier New" w:cs="Courier New"/>
-          <w:sz w:val="20"/>
-          <w:szCs w:val="20"/>
-          <w:lang w:val="en-US"/>
-        </w:rPr>
-      </w:pPr>
-      <w:r>
-        <w:rPr>
-          <w:rFonts w:ascii="Courier New" w:hAnsi="Courier New" w:cs="Courier New"/>
-          <w:sz w:val="20"/>
-          <w:szCs w:val="20"/>
+      <w:proofErr w:type="spellEnd"/>
+      <w:r>
+        <w:rPr>
+          <w:rFonts w:ascii="Courier New" w:hAnsi="Courier New" w:cs="Courier New"/>
+          <w:sz w:val="20"/>
+          <w:szCs w:val="20"/>
+          <w:lang w:val="en-US"/>
+        </w:rPr>
+        <w:t>("</w:t>
+      </w:r>
+      <w:r>
+        <w:rPr>
+          <w:rFonts w:ascii="Courier New" w:hAnsi="Courier New" w:cs="Courier New"/>
+          <w:sz w:val="20"/>
+          <w:szCs w:val="20"/>
+        </w:rPr>
+        <w:t>Родитель</w:t>
+      </w:r>
+      <w:r>
+        <w:rPr>
+          <w:rFonts w:ascii="Courier New" w:hAnsi="Courier New" w:cs="Courier New"/>
+          <w:sz w:val="20"/>
+          <w:szCs w:val="20"/>
+          <w:lang w:val="en-US"/>
+        </w:rPr>
+        <w:t xml:space="preserve"> 1");</w:t>
+      </w:r>
+    </w:p>
+    <w:p>
+      <w:pPr>
+        <w:pStyle w:val="a3"/>
+        <w:spacing w:line="240" w:lineRule="auto"/>
+        <w:ind w:left="567"/>
+        <w:rPr>
+          <w:rFonts w:ascii="Courier New" w:hAnsi="Courier New" w:cs="Courier New"/>
+          <w:sz w:val="20"/>
+          <w:szCs w:val="20"/>
+          <w:lang w:val="en-US"/>
+        </w:rPr>
+      </w:pPr>
+      <w:r>
+        <w:rPr>
+          <w:rFonts w:ascii="Courier New" w:hAnsi="Courier New" w:cs="Courier New"/>
+          <w:sz w:val="20"/>
+          <w:szCs w:val="20"/>
+          <w:lang w:val="en-US"/>
         </w:rPr>
         <w:t xml:space="preserve">            </w:t>
       </w:r>
@@ -13354,9 +13431,17 @@
           <w:rFonts w:ascii="Courier New" w:hAnsi="Courier New" w:cs="Courier New"/>
           <w:sz w:val="20"/>
           <w:szCs w:val="20"/>
-          <w:lang w:val="en-US"/>
-        </w:rPr>
-        <w:t xml:space="preserve">            List&lt;Gen&gt; potom1 = new List&lt;Gen</w:t>
+        </w:rPr>
+        <w:t xml:space="preserve">            </w:t>
+      </w:r>
+      <w:r>
+        <w:rPr>
+          <w:rFonts w:ascii="Courier New" w:hAnsi="Courier New" w:cs="Courier New"/>
+          <w:sz w:val="20"/>
+          <w:szCs w:val="20"/>
+          <w:lang w:val="en-US"/>
+        </w:rPr>
+        <w:t>List&lt;Gen&gt; potom1 = new List&lt;Gen</w:t>
       </w:r>
       <w:proofErr w:type="gramStart"/>
       <w:r>

</xml_diff>